<commit_message>
Finally done and flipping dusted. Real one!
</commit_message>
<xml_diff>
--- a/The user will be prompted to enter their username and passwo (1) (1) (4).docx
+++ b/The user will be prompted to enter their username and passwo (1) (1) (4).docx
@@ -165,21 +165,7 @@
         <w:rPr>
           <w:rFonts w:ascii="Aptos" w:eastAsia="Aptos" w:hAnsi="Aptos" w:cs="Aptos"/>
         </w:rPr>
-        <w:t xml:space="preserve">if all this is correct and it isn't an existing email the system will register the user and send them to the lading page and add </w:t>
-      </w:r>
-      <w:proofErr w:type="gramStart"/>
-      <w:r>
-        <w:rPr>
-          <w:rFonts w:ascii="Aptos" w:eastAsia="Aptos" w:hAnsi="Aptos" w:cs="Aptos"/>
-        </w:rPr>
-        <w:t>there</w:t>
-      </w:r>
-      <w:proofErr w:type="gramEnd"/>
-      <w:r>
-        <w:rPr>
-          <w:rFonts w:ascii="Aptos" w:eastAsia="Aptos" w:hAnsi="Aptos" w:cs="Aptos"/>
-        </w:rPr>
-        <w:t xml:space="preserve"> details to the database.</w:t>
+        <w:t>if all this is correct and it isn't an existing email the system will register the user and send them to the lading page and add there details to the database.</w:t>
       </w:r>
       <w:r>
         <w:t xml:space="preserve"> </w:t>
@@ -6802,14 +6788,11 @@
     </w:p>
     <w:p>
       <w:r>
-        <w:rPr>
-          <w:noProof/>
-        </w:rPr>
         <w:drawing>
-          <wp:inline distT="0" distB="0" distL="0" distR="0" wp14:anchorId="53DC56BE" wp14:editId="3708DB1F">
-            <wp:extent cx="5724525" cy="3228975"/>
-            <wp:effectExtent l="0" t="0" r="0" b="0"/>
-            <wp:docPr id="2137126759" name="drawing"/>
+          <wp:inline distT="0" distB="0" distL="0" distR="0" wp14:anchorId="10F5B22E" wp14:editId="34D684EB">
+            <wp:extent cx="5731510" cy="2583815"/>
+            <wp:effectExtent l="0" t="0" r="2540" b="6985"/>
+            <wp:docPr id="1" name="Picture 1"/>
             <wp:cNvGraphicFramePr>
               <a:graphicFrameLocks xmlns:a="http://schemas.openxmlformats.org/drawingml/2006/main" noChangeAspect="1"/>
             </wp:cNvGraphicFramePr>
@@ -6817,17 +6800,11 @@
               <a:graphicData uri="http://schemas.openxmlformats.org/drawingml/2006/picture">
                 <pic:pic xmlns:pic="http://schemas.openxmlformats.org/drawingml/2006/picture">
                   <pic:nvPicPr>
-                    <pic:cNvPr id="2137126759" name="Picture 2137126759"/>
+                    <pic:cNvPr id="1" name=""/>
                     <pic:cNvPicPr/>
                   </pic:nvPicPr>
                   <pic:blipFill>
-                    <a:blip r:embed="rId14">
-                      <a:extLst>
-                        <a:ext uri="{28A0092B-C50C-407E-A947-70E740481C1C}">
-                          <a14:useLocalDpi xmlns:a14="http://schemas.microsoft.com/office/drawing/2010/main"/>
-                        </a:ext>
-                      </a:extLst>
-                    </a:blip>
+                    <a:blip r:embed="rId14"/>
                     <a:stretch>
                       <a:fillRect/>
                     </a:stretch>
@@ -6835,7 +6812,7 @@
                   <pic:spPr>
                     <a:xfrm>
                       <a:off x="0" y="0"/>
-                      <a:ext cx="5724525" cy="3228975"/>
+                      <a:ext cx="5731510" cy="2583815"/>
                     </a:xfrm>
                     <a:prstGeom prst="rect">
                       <a:avLst/>
@@ -6877,13 +6854,31 @@
         </w:numPr>
       </w:pPr>
       <w:r>
-        <w:t>Here I added box</w:t>
+        <w:t xml:space="preserve">Here I added </w:t>
+      </w:r>
+      <w:r>
+        <w:t xml:space="preserve">rounded </w:t>
+      </w:r>
+      <w:r>
+        <w:t>box</w:t>
       </w:r>
       <w:r>
         <w:t>es</w:t>
       </w:r>
       <w:r>
-        <w:t xml:space="preserve"> where the user will need to put their email and password. I used a square box since is a common convention and reduces uncertainty for the user when logging in.</w:t>
+        <w:t xml:space="preserve"> where the user will need to put their email and password. I used a </w:t>
+      </w:r>
+      <w:r>
+        <w:t>rounded</w:t>
+      </w:r>
+      <w:r>
+        <w:t xml:space="preserve"> box</w:t>
+      </w:r>
+      <w:r>
+        <w:t xml:space="preserve">es </w:t>
+      </w:r>
+      <w:r>
+        <w:t>since is a common convention and reduces uncertainty for the user when logging in.</w:t>
       </w:r>
     </w:p>
     <w:p>
@@ -6946,11 +6941,26 @@
         </w:numPr>
       </w:pPr>
       <w:r>
+        <w:t xml:space="preserve">Here I added a copyright note as a small reminder to users about the company’s legal </w:t>
+      </w:r>
+      <w:r>
+        <w:t xml:space="preserve">rights, reducing the chance of people committing copyright infringement. I have made it smaller so it doesn’t take up too much space and used Open Sans for </w:t>
+      </w:r>
+      <w:r>
         <w:lastRenderedPageBreak/>
-        <w:t xml:space="preserve">Here I added a copyright note as a small reminder to users about the company’s legal </w:t>
-      </w:r>
-      <w:r>
-        <w:t>rights, reducing the chance of people committing copyright infringement. I have made it smaller so it doesn’t take up too much space and used Open Sans for improved readability. Also, by including this on the footer, the site is following the industry standard.</w:t>
+        <w:t>improved readability. Also, by including this on the footer, the site is following the industry standard.</w:t>
+      </w:r>
+    </w:p>
+    <w:p>
+      <w:pPr>
+        <w:pStyle w:val="ListParagraph"/>
+        <w:numPr>
+          <w:ilvl w:val="0"/>
+          <w:numId w:val="1"/>
+        </w:numPr>
+      </w:pPr>
+      <w:r>
+        <w:t>I have used a highlighted grey colour to highlight the current page the user is on as it will help the navigate the site and reduce confusion. Furthermore, this is industry standard.</w:t>
       </w:r>
     </w:p>
     <w:p/>
@@ -6972,14 +6982,11 @@
     </w:p>
     <w:p>
       <w:r>
-        <w:rPr>
-          <w:noProof/>
-        </w:rPr>
         <w:drawing>
-          <wp:inline distT="0" distB="0" distL="0" distR="0" wp14:anchorId="11A76579" wp14:editId="74BF5744">
-            <wp:extent cx="5724525" cy="3257550"/>
-            <wp:effectExtent l="0" t="0" r="0" b="0"/>
-            <wp:docPr id="259152888" name="drawing"/>
+          <wp:inline distT="0" distB="0" distL="0" distR="0" wp14:anchorId="6C1433A3" wp14:editId="64CF47D3">
+            <wp:extent cx="5731510" cy="3292475"/>
+            <wp:effectExtent l="0" t="0" r="2540" b="3175"/>
+            <wp:docPr id="4" name="Picture 4"/>
             <wp:cNvGraphicFramePr>
               <a:graphicFrameLocks xmlns:a="http://schemas.openxmlformats.org/drawingml/2006/main" noChangeAspect="1"/>
             </wp:cNvGraphicFramePr>
@@ -6987,17 +6994,11 @@
               <a:graphicData uri="http://schemas.openxmlformats.org/drawingml/2006/picture">
                 <pic:pic xmlns:pic="http://schemas.openxmlformats.org/drawingml/2006/picture">
                   <pic:nvPicPr>
-                    <pic:cNvPr id="259152888" name="Picture 259152888"/>
+                    <pic:cNvPr id="1" name=""/>
                     <pic:cNvPicPr/>
                   </pic:nvPicPr>
                   <pic:blipFill>
-                    <a:blip r:embed="rId15">
-                      <a:extLst>
-                        <a:ext uri="{28A0092B-C50C-407E-A947-70E740481C1C}">
-                          <a14:useLocalDpi xmlns:a14="http://schemas.microsoft.com/office/drawing/2010/main"/>
-                        </a:ext>
-                      </a:extLst>
-                    </a:blip>
+                    <a:blip r:embed="rId15"/>
                     <a:stretch>
                       <a:fillRect/>
                     </a:stretch>
@@ -7005,7 +7006,7 @@
                   <pic:spPr>
                     <a:xfrm>
                       <a:off x="0" y="0"/>
-                      <a:ext cx="5724525" cy="3257550"/>
+                      <a:ext cx="5731510" cy="3292475"/>
                     </a:xfrm>
                     <a:prstGeom prst="rect">
                       <a:avLst/>
@@ -7045,7 +7046,13 @@
         </w:numPr>
       </w:pPr>
       <w:r>
-        <w:t xml:space="preserve">Here I added boxes where they’ll </w:t>
+        <w:t>Here I added</w:t>
+      </w:r>
+      <w:r>
+        <w:t xml:space="preserve"> rounded</w:t>
+      </w:r>
+      <w:r>
+        <w:t xml:space="preserve"> boxes where they’ll </w:t>
       </w:r>
       <w:r>
         <w:t>need to input their name, username, email, password and confirm password.</w:t>
@@ -7129,6 +7136,23 @@
         <w:t xml:space="preserve"> to find place. This helps sites follow common conventions as it is industry standard to have contact information in the footer. Furthermore, I used Open Sans for readability.</w:t>
       </w:r>
     </w:p>
+    <w:p>
+      <w:pPr>
+        <w:pStyle w:val="ListParagraph"/>
+        <w:numPr>
+          <w:ilvl w:val="0"/>
+          <w:numId w:val="2"/>
+        </w:numPr>
+      </w:pPr>
+      <w:r>
+        <w:t>I have used a highlighted grey colour to highlight the current page the user is on as it will help the navigate the site and reduce confusion. Furthermore, this is industry standard.</w:t>
+      </w:r>
+    </w:p>
+    <w:p>
+      <w:pPr>
+        <w:pStyle w:val="ListParagraph"/>
+      </w:pPr>
+    </w:p>
     <w:p/>
     <w:p>
       <w:r>
@@ -7137,14 +7161,12 @@
     </w:p>
     <w:p>
       <w:r>
-        <w:rPr>
-          <w:noProof/>
-        </w:rPr>
+        <w:lastRenderedPageBreak/>
         <w:drawing>
-          <wp:inline distT="0" distB="0" distL="0" distR="0" wp14:anchorId="6169C0E6" wp14:editId="19BCCE85">
-            <wp:extent cx="5724525" cy="3219450"/>
-            <wp:effectExtent l="0" t="0" r="0" b="0"/>
-            <wp:docPr id="1300830951" name="drawing"/>
+          <wp:inline distT="0" distB="0" distL="0" distR="0" wp14:anchorId="5B3CA4C0" wp14:editId="6247C44C">
+            <wp:extent cx="5731510" cy="3448685"/>
+            <wp:effectExtent l="0" t="0" r="2540" b="0"/>
+            <wp:docPr id="5" name="Picture 5"/>
             <wp:cNvGraphicFramePr>
               <a:graphicFrameLocks xmlns:a="http://schemas.openxmlformats.org/drawingml/2006/main" noChangeAspect="1"/>
             </wp:cNvGraphicFramePr>
@@ -7152,17 +7174,11 @@
               <a:graphicData uri="http://schemas.openxmlformats.org/drawingml/2006/picture">
                 <pic:pic xmlns:pic="http://schemas.openxmlformats.org/drawingml/2006/picture">
                   <pic:nvPicPr>
-                    <pic:cNvPr id="1300830951" name="Picture 1300830951"/>
+                    <pic:cNvPr id="1" name=""/>
                     <pic:cNvPicPr/>
                   </pic:nvPicPr>
                   <pic:blipFill>
-                    <a:blip r:embed="rId16">
-                      <a:extLst>
-                        <a:ext uri="{28A0092B-C50C-407E-A947-70E740481C1C}">
-                          <a14:useLocalDpi xmlns:a14="http://schemas.microsoft.com/office/drawing/2010/main"/>
-                        </a:ext>
-                      </a:extLst>
-                    </a:blip>
+                    <a:blip r:embed="rId16"/>
                     <a:stretch>
                       <a:fillRect/>
                     </a:stretch>
@@ -7170,7 +7186,7 @@
                   <pic:spPr>
                     <a:xfrm>
                       <a:off x="0" y="0"/>
-                      <a:ext cx="5724525" cy="3219450"/>
+                      <a:ext cx="5731510" cy="3448685"/>
                     </a:xfrm>
                     <a:prstGeom prst="rect">
                       <a:avLst/>
@@ -7209,7 +7225,6 @@
         </w:numPr>
       </w:pPr>
       <w:r>
-        <w:lastRenderedPageBreak/>
         <w:t>I used the colour black so it’ll stand out, ensuring it follows the WCAG level AAA requirements and is easy to read.</w:t>
       </w:r>
     </w:p>
@@ -7241,20 +7256,35 @@
       </w:r>
     </w:p>
     <w:p>
+      <w:pPr>
+        <w:pStyle w:val="ListParagraph"/>
+        <w:numPr>
+          <w:ilvl w:val="0"/>
+          <w:numId w:val="3"/>
+        </w:numPr>
+      </w:pPr>
+      <w:r>
+        <w:t>I have used a highlighted grey colour to highlight the current page the user is on as it will help the navigate the site and reduce confusion. Furthermore, this is industry standard.</w:t>
+      </w:r>
+    </w:p>
+    <w:p>
+      <w:pPr>
+        <w:pStyle w:val="ListParagraph"/>
+      </w:pPr>
+    </w:p>
+    <w:p>
       <w:r>
         <w:t>Rooms</w:t>
       </w:r>
     </w:p>
     <w:p>
       <w:r>
-        <w:rPr>
-          <w:noProof/>
-        </w:rPr>
+        <w:lastRenderedPageBreak/>
         <w:drawing>
-          <wp:inline distT="0" distB="0" distL="0" distR="0" wp14:anchorId="24C40E83" wp14:editId="7EBC6ED3">
-            <wp:extent cx="5724525" cy="3248025"/>
-            <wp:effectExtent l="0" t="0" r="0" b="0"/>
-            <wp:docPr id="648057237" name="drawing"/>
+          <wp:inline distT="0" distB="0" distL="0" distR="0" wp14:anchorId="5B8AAC58" wp14:editId="5FE7C51A">
+            <wp:extent cx="5731510" cy="3374390"/>
+            <wp:effectExtent l="0" t="0" r="2540" b="0"/>
+            <wp:docPr id="6" name="Picture 6"/>
             <wp:cNvGraphicFramePr>
               <a:graphicFrameLocks xmlns:a="http://schemas.openxmlformats.org/drawingml/2006/main" noChangeAspect="1"/>
             </wp:cNvGraphicFramePr>
@@ -7262,17 +7292,11 @@
               <a:graphicData uri="http://schemas.openxmlformats.org/drawingml/2006/picture">
                 <pic:pic xmlns:pic="http://schemas.openxmlformats.org/drawingml/2006/picture">
                   <pic:nvPicPr>
-                    <pic:cNvPr id="648057237" name="Picture 648057237"/>
+                    <pic:cNvPr id="1" name=""/>
                     <pic:cNvPicPr/>
                   </pic:nvPicPr>
                   <pic:blipFill>
-                    <a:blip r:embed="rId17">
-                      <a:extLst>
-                        <a:ext uri="{28A0092B-C50C-407E-A947-70E740481C1C}">
-                          <a14:useLocalDpi xmlns:a14="http://schemas.microsoft.com/office/drawing/2010/main"/>
-                        </a:ext>
-                      </a:extLst>
-                    </a:blip>
+                    <a:blip r:embed="rId17"/>
                     <a:stretch>
                       <a:fillRect/>
                     </a:stretch>
@@ -7280,7 +7304,7 @@
                   <pic:spPr>
                     <a:xfrm>
                       <a:off x="0" y="0"/>
-                      <a:ext cx="5724525" cy="3248025"/>
+                      <a:ext cx="5731510" cy="3374390"/>
                     </a:xfrm>
                     <a:prstGeom prst="rect">
                       <a:avLst/>
@@ -7298,11 +7322,211 @@
         <w:t>Note:</w:t>
       </w:r>
     </w:p>
+    <w:p>
+      <w:pPr>
+        <w:pStyle w:val="ListParagraph"/>
+        <w:numPr>
+          <w:ilvl w:val="0"/>
+          <w:numId w:val="4"/>
+        </w:numPr>
+      </w:pPr>
+      <w:r>
+        <w:t xml:space="preserve">I have used Open Sans for my nav bar font as it is clear and easy to read. </w:t>
+      </w:r>
+    </w:p>
+    <w:p>
+      <w:pPr>
+        <w:pStyle w:val="ListParagraph"/>
+        <w:numPr>
+          <w:ilvl w:val="0"/>
+          <w:numId w:val="4"/>
+        </w:numPr>
+      </w:pPr>
+      <w:r>
+        <w:t>I used the colour black so it’ll stand out, ensuring it follows the WCAG level AAA requirements and is easy to read.</w:t>
+      </w:r>
+    </w:p>
+    <w:p>
+      <w:pPr>
+        <w:pStyle w:val="ListParagraph"/>
+        <w:numPr>
+          <w:ilvl w:val="0"/>
+          <w:numId w:val="1"/>
+        </w:numPr>
+      </w:pPr>
+      <w:r>
+        <w:t xml:space="preserve">I have also </w:t>
+      </w:r>
+      <w:r>
+        <w:t>used a highlighted grey colour to highlight the current page the user is on as it will help the navigate the site and reduce confusion. Furthermore, this is industry standard.</w:t>
+      </w:r>
+    </w:p>
+    <w:p>
+      <w:pPr>
+        <w:pStyle w:val="ListParagraph"/>
+        <w:numPr>
+          <w:ilvl w:val="0"/>
+          <w:numId w:val="1"/>
+        </w:numPr>
+      </w:pPr>
+      <w:r>
+        <w:t>There are a variety of rooms within the rooms page. This is to give the user a selection of what rooms suit best for them. The rooms are sectioned of by space and clear description of the rooms, followed along with “Book now”.</w:t>
+      </w:r>
+    </w:p>
+    <w:p>
+      <w:pPr>
+        <w:pStyle w:val="ListParagraph"/>
+        <w:numPr>
+          <w:ilvl w:val="0"/>
+          <w:numId w:val="1"/>
+        </w:numPr>
+      </w:pPr>
+      <w:r>
+        <w:t>The user can book a room whilst browsing through the room page and select what ever room is it available and displayed to them.</w:t>
+      </w:r>
+    </w:p>
+    <w:p>
+      <w:pPr>
+        <w:pStyle w:val="ListParagraph"/>
+        <w:numPr>
+          <w:ilvl w:val="0"/>
+          <w:numId w:val="1"/>
+        </w:numPr>
+      </w:pPr>
+      <w:r>
+        <w:t>I created the book now button with a dark text and a dark rounded box to make is distinguished. Showing the user what to press when they would like to book room. It provides clarity and less confusion for the user.</w:t>
+      </w:r>
+    </w:p>
+    <w:p>
+      <w:pPr>
+        <w:pStyle w:val="ListParagraph"/>
+      </w:pPr>
+    </w:p>
     <w:p/>
     <w:p/>
+    <w:p/>
+    <w:p/>
+    <w:p/>
+    <w:p/>
+    <w:p/>
+    <w:p/>
+    <w:p/>
     <w:p>
       <w:r>
         <w:t>Bookings</w:t>
+      </w:r>
+    </w:p>
+    <w:p>
+      <w:r>
+        <w:drawing>
+          <wp:inline distT="0" distB="0" distL="0" distR="0" wp14:anchorId="044FEDD0" wp14:editId="727B3E8F">
+            <wp:extent cx="5731510" cy="3590925"/>
+            <wp:effectExtent l="0" t="0" r="2540" b="9525"/>
+            <wp:docPr id="7" name="Picture 7"/>
+            <wp:cNvGraphicFramePr>
+              <a:graphicFrameLocks xmlns:a="http://schemas.openxmlformats.org/drawingml/2006/main" noChangeAspect="1"/>
+            </wp:cNvGraphicFramePr>
+            <a:graphic xmlns:a="http://schemas.openxmlformats.org/drawingml/2006/main">
+              <a:graphicData uri="http://schemas.openxmlformats.org/drawingml/2006/picture">
+                <pic:pic xmlns:pic="http://schemas.openxmlformats.org/drawingml/2006/picture">
+                  <pic:nvPicPr>
+                    <pic:cNvPr id="1" name=""/>
+                    <pic:cNvPicPr/>
+                  </pic:nvPicPr>
+                  <pic:blipFill>
+                    <a:blip r:embed="rId18"/>
+                    <a:stretch>
+                      <a:fillRect/>
+                    </a:stretch>
+                  </pic:blipFill>
+                  <pic:spPr>
+                    <a:xfrm>
+                      <a:off x="0" y="0"/>
+                      <a:ext cx="5731510" cy="3590925"/>
+                    </a:xfrm>
+                    <a:prstGeom prst="rect">
+                      <a:avLst/>
+                    </a:prstGeom>
+                  </pic:spPr>
+                </pic:pic>
+              </a:graphicData>
+            </a:graphic>
+          </wp:inline>
+        </w:drawing>
+      </w:r>
+    </w:p>
+    <w:p>
+      <w:r>
+        <w:t>Notes:</w:t>
+      </w:r>
+    </w:p>
+    <w:p>
+      <w:pPr>
+        <w:pStyle w:val="ListParagraph"/>
+        <w:numPr>
+          <w:ilvl w:val="0"/>
+          <w:numId w:val="7"/>
+        </w:numPr>
+      </w:pPr>
+      <w:r>
+        <w:t xml:space="preserve">I have used Open Sans for my nav bar font as it is clear and easy to read. </w:t>
+      </w:r>
+    </w:p>
+    <w:p>
+      <w:pPr>
+        <w:pStyle w:val="ListParagraph"/>
+        <w:numPr>
+          <w:ilvl w:val="0"/>
+          <w:numId w:val="7"/>
+        </w:numPr>
+      </w:pPr>
+      <w:r>
+        <w:t>I used the colour black so it’ll stand out, ensuring it follows the WCAG level AAA requirements and is easy to read.</w:t>
+      </w:r>
+    </w:p>
+    <w:p>
+      <w:pPr>
+        <w:pStyle w:val="ListParagraph"/>
+        <w:numPr>
+          <w:ilvl w:val="0"/>
+          <w:numId w:val="7"/>
+        </w:numPr>
+      </w:pPr>
+      <w:r>
+        <w:t>I have also used a highlighted grey colour to highlight the current page the user is on as it will help the navigate the site and reduce confusion. Furthermore, this is industry standard.</w:t>
+      </w:r>
+    </w:p>
+    <w:p>
+      <w:pPr>
+        <w:pStyle w:val="ListParagraph"/>
+        <w:numPr>
+          <w:ilvl w:val="0"/>
+          <w:numId w:val="7"/>
+        </w:numPr>
+      </w:pPr>
+      <w:r>
+        <w:t>Here the user is able to fill out a form to be able to book a room. The form is split into section which allows the user to know what they need to input in the rounded boxes which avoids uncertainty and guides the user till the end of the form.</w:t>
+      </w:r>
+    </w:p>
+    <w:p>
+      <w:pPr>
+        <w:pStyle w:val="ListParagraph"/>
+        <w:numPr>
+          <w:ilvl w:val="0"/>
+          <w:numId w:val="7"/>
+        </w:numPr>
+      </w:pPr>
+      <w:r>
+        <w:t xml:space="preserve">I used rounded boxes to allow </w:t>
+      </w:r>
+      <w:r>
+        <w:t>consistency</w:t>
+      </w:r>
+      <w:r>
+        <w:t xml:space="preserve"> throughout </w:t>
+      </w:r>
+      <w:r>
+        <w:t>and gives a unique look for the webpage.</w:t>
       </w:r>
     </w:p>
     <w:p/>
@@ -7327,14 +7551,11 @@
     </w:p>
     <w:p>
       <w:r>
-        <w:rPr>
-          <w:noProof/>
-        </w:rPr>
         <w:drawing>
-          <wp:inline distT="0" distB="0" distL="0" distR="0" wp14:anchorId="69C7E854" wp14:editId="24EA7638">
-            <wp:extent cx="5724525" cy="3105150"/>
-            <wp:effectExtent l="0" t="0" r="0" b="0"/>
-            <wp:docPr id="648722210" name="drawing"/>
+          <wp:inline distT="0" distB="0" distL="0" distR="0" wp14:anchorId="050190D1" wp14:editId="1B3544A9">
+            <wp:extent cx="5731510" cy="3455035"/>
+            <wp:effectExtent l="0" t="0" r="2540" b="0"/>
+            <wp:docPr id="8" name="Picture 8"/>
             <wp:cNvGraphicFramePr>
               <a:graphicFrameLocks xmlns:a="http://schemas.openxmlformats.org/drawingml/2006/main" noChangeAspect="1"/>
             </wp:cNvGraphicFramePr>
@@ -7342,17 +7563,11 @@
               <a:graphicData uri="http://schemas.openxmlformats.org/drawingml/2006/picture">
                 <pic:pic xmlns:pic="http://schemas.openxmlformats.org/drawingml/2006/picture">
                   <pic:nvPicPr>
-                    <pic:cNvPr id="648722210" name="Picture 648722210"/>
+                    <pic:cNvPr id="1" name=""/>
                     <pic:cNvPicPr/>
                   </pic:nvPicPr>
                   <pic:blipFill>
-                    <a:blip r:embed="rId18">
-                      <a:extLst>
-                        <a:ext uri="{28A0092B-C50C-407E-A947-70E740481C1C}">
-                          <a14:useLocalDpi xmlns:a14="http://schemas.microsoft.com/office/drawing/2010/main"/>
-                        </a:ext>
-                      </a:extLst>
-                    </a:blip>
+                    <a:blip r:embed="rId19"/>
                     <a:stretch>
                       <a:fillRect/>
                     </a:stretch>
@@ -7360,7 +7575,7 @@
                   <pic:spPr>
                     <a:xfrm>
                       <a:off x="0" y="0"/>
-                      <a:ext cx="5724525" cy="3105150"/>
+                      <a:ext cx="5731510" cy="3455035"/>
                     </a:xfrm>
                     <a:prstGeom prst="rect">
                       <a:avLst/>
@@ -7373,6 +7588,95 @@
         </w:drawing>
       </w:r>
     </w:p>
+    <w:p>
+      <w:r>
+        <w:t>Notes:</w:t>
+      </w:r>
+    </w:p>
+    <w:p>
+      <w:pPr>
+        <w:pStyle w:val="ListParagraph"/>
+        <w:numPr>
+          <w:ilvl w:val="0"/>
+          <w:numId w:val="7"/>
+        </w:numPr>
+      </w:pPr>
+      <w:r>
+        <w:lastRenderedPageBreak/>
+        <w:t>Here, I added a heading for this section to inform the user of what section this is about. I used Open Sans to make it easily readable and bigger to make it recognisable as a heading using the box to give it its unique look</w:t>
+      </w:r>
+      <w:r>
+        <w:t xml:space="preserve"> “Our Staff”.</w:t>
+      </w:r>
+    </w:p>
+    <w:p>
+      <w:pPr>
+        <w:pStyle w:val="ListParagraph"/>
+        <w:numPr>
+          <w:ilvl w:val="0"/>
+          <w:numId w:val="7"/>
+        </w:numPr>
+      </w:pPr>
+      <w:r>
+        <w:t xml:space="preserve">Here I displayed staff members giving them their profile for users to see. This improves professionalism and can also build trust between the company and the user. </w:t>
+      </w:r>
+    </w:p>
+    <w:p>
+      <w:pPr>
+        <w:pStyle w:val="ListParagraph"/>
+        <w:numPr>
+          <w:ilvl w:val="0"/>
+          <w:numId w:val="7"/>
+        </w:numPr>
+      </w:pPr>
+      <w:r>
+        <w:t>Here</w:t>
+      </w:r>
+      <w:r>
+        <w:t>, I used consistent spacing to make the site easy to navigate with no confusion and ensure it follows industry standards. I have kept this the same throughout the site to make it easy to navigate and consistent, creating a better user experience</w:t>
+      </w:r>
+    </w:p>
+    <w:p>
+      <w:pPr>
+        <w:pStyle w:val="ListParagraph"/>
+        <w:numPr>
+          <w:ilvl w:val="0"/>
+          <w:numId w:val="7"/>
+        </w:numPr>
+      </w:pPr>
+      <w:r>
+        <w:t>Here I added a footer which makes me webpage look professional. Also, the footer is Industry standard.</w:t>
+      </w:r>
+    </w:p>
+    <w:p>
+      <w:pPr>
+        <w:pStyle w:val="ListParagraph"/>
+        <w:numPr>
+          <w:ilvl w:val="0"/>
+          <w:numId w:val="7"/>
+        </w:numPr>
+      </w:pPr>
+      <w:r>
+        <w:t>Here I added a copyright note as a small reminder to users about the company’s legal rights, reducing the chance of people committing copyright infringement. I have made it smaller so it doesn’t take up too much space and used Open Sans for improved readability. Also, by including this on the footer, the site is following the industry standard.</w:t>
+      </w:r>
+    </w:p>
+    <w:p>
+      <w:pPr>
+        <w:pStyle w:val="ListParagraph"/>
+        <w:numPr>
+          <w:ilvl w:val="0"/>
+          <w:numId w:val="7"/>
+        </w:numPr>
+      </w:pPr>
+      <w:r>
+        <w:t>I have used a highlighted grey colour to highlight the current page the user is on as it will help the navigate the site and reduce confusion. Furthermore, this is industry standard.</w:t>
+      </w:r>
+    </w:p>
+    <w:p>
+      <w:pPr>
+        <w:ind w:left="360"/>
+      </w:pPr>
+    </w:p>
     <w:p/>
     <w:p/>
     <w:p/>
@@ -7383,6 +7687,11 @@
     <w:p/>
     <w:p/>
     <w:p/>
+    <w:p/>
+    <w:p/>
+    <w:p/>
+    <w:p/>
+    <w:p/>
     <w:p>
       <w:r>
         <w:t>Policies</w:t>
@@ -7390,14 +7699,11 @@
     </w:p>
     <w:p>
       <w:r>
-        <w:rPr>
-          <w:noProof/>
-        </w:rPr>
         <w:drawing>
-          <wp:inline distT="0" distB="0" distL="0" distR="0" wp14:anchorId="1D56C2E6" wp14:editId="1DCF9715">
-            <wp:extent cx="5724525" cy="2847975"/>
-            <wp:effectExtent l="0" t="0" r="0" b="0"/>
-            <wp:docPr id="1682993220" name="drawing"/>
+          <wp:inline distT="0" distB="0" distL="0" distR="0" wp14:anchorId="58507482" wp14:editId="52350E47">
+            <wp:extent cx="5731510" cy="3770630"/>
+            <wp:effectExtent l="0" t="0" r="2540" b="1270"/>
+            <wp:docPr id="9" name="Picture 9"/>
             <wp:cNvGraphicFramePr>
               <a:graphicFrameLocks xmlns:a="http://schemas.openxmlformats.org/drawingml/2006/main" noChangeAspect="1"/>
             </wp:cNvGraphicFramePr>
@@ -7405,17 +7711,11 @@
               <a:graphicData uri="http://schemas.openxmlformats.org/drawingml/2006/picture">
                 <pic:pic xmlns:pic="http://schemas.openxmlformats.org/drawingml/2006/picture">
                   <pic:nvPicPr>
-                    <pic:cNvPr id="1682993220" name="Picture 1682993220"/>
+                    <pic:cNvPr id="1" name=""/>
                     <pic:cNvPicPr/>
                   </pic:nvPicPr>
                   <pic:blipFill>
-                    <a:blip r:embed="rId19">
-                      <a:extLst>
-                        <a:ext uri="{28A0092B-C50C-407E-A947-70E740481C1C}">
-                          <a14:useLocalDpi xmlns:a14="http://schemas.microsoft.com/office/drawing/2010/main"/>
-                        </a:ext>
-                      </a:extLst>
-                    </a:blip>
+                    <a:blip r:embed="rId20"/>
                     <a:stretch>
                       <a:fillRect/>
                     </a:stretch>
@@ -7423,7 +7723,7 @@
                   <pic:spPr>
                     <a:xfrm>
                       <a:off x="0" y="0"/>
-                      <a:ext cx="5724525" cy="2847975"/>
+                      <a:ext cx="5731510" cy="3770630"/>
                     </a:xfrm>
                     <a:prstGeom prst="rect">
                       <a:avLst/>
@@ -7434,6 +7734,62 @@
             </a:graphic>
           </wp:inline>
         </w:drawing>
+      </w:r>
+    </w:p>
+    <w:p>
+      <w:r>
+        <w:t>Notes:</w:t>
+      </w:r>
+    </w:p>
+    <w:p>
+      <w:pPr>
+        <w:pStyle w:val="ListParagraph"/>
+        <w:numPr>
+          <w:ilvl w:val="0"/>
+          <w:numId w:val="5"/>
+        </w:numPr>
+      </w:pPr>
+      <w:r>
+        <w:t xml:space="preserve">Here, I added a heading for this section to inform the user of what section this is about. I used Open Sans to make it easily readable and bigger to make it recognisable as a heading using the box to give it its unique look. </w:t>
+      </w:r>
+    </w:p>
+    <w:p>
+      <w:pPr>
+        <w:pStyle w:val="ListParagraph"/>
+        <w:numPr>
+          <w:ilvl w:val="0"/>
+          <w:numId w:val="5"/>
+        </w:numPr>
+      </w:pPr>
+      <w:r>
+        <w:t>Here I used small rounded boxes to display where text will be placed</w:t>
+      </w:r>
+      <w:r>
+        <w:t>. This will be clear and useful information that also helps distinguish the text for the headings. It will also help it stand out against the background improving readability.</w:t>
+      </w:r>
+    </w:p>
+    <w:p>
+      <w:pPr>
+        <w:pStyle w:val="ListParagraph"/>
+        <w:numPr>
+          <w:ilvl w:val="0"/>
+          <w:numId w:val="5"/>
+        </w:numPr>
+      </w:pPr>
+      <w:r>
+        <w:t xml:space="preserve">Here I used a visual hierarchy by making the rounded boxes bigger than the smaller boxes to ensure the user knows they are about to read information on a specific type of subject. </w:t>
+      </w:r>
+    </w:p>
+    <w:p>
+      <w:pPr>
+        <w:pStyle w:val="ListParagraph"/>
+        <w:numPr>
+          <w:ilvl w:val="0"/>
+          <w:numId w:val="5"/>
+        </w:numPr>
+      </w:pPr>
+      <w:r>
+        <w:t>Again, I made it stand out against the background to improve readability and maintain professionalism.</w:t>
       </w:r>
     </w:p>
     <w:p/>
@@ -7465,6 +7821,7 @@
               <w:jc w:val="center"/>
             </w:pPr>
             <w:r>
+              <w:lastRenderedPageBreak/>
               <w:t>Date of Test</w:t>
             </w:r>
           </w:p>
@@ -7557,11 +7914,7 @@
           </w:tcPr>
           <w:p>
             <w:r>
-              <w:t xml:space="preserve">The register function should be fully functional and implemented. Migrations and update database must be applied. The controller logic should be completed to handle user registration and error handling for incorrect inputs, duplication accounts and password </w:t>
-            </w:r>
-            <w:r>
-              <w:lastRenderedPageBreak/>
-              <w:t>completely must be set up.</w:t>
+              <w:t>The register function should be fully functional and implemented. Migrations and update database must be applied. The controller logic should be completed to handle user registration and error handling for incorrect inputs, duplication accounts and password completely must be set up.</w:t>
             </w:r>
           </w:p>
           <w:p>
@@ -7600,82 +7953,6 @@
             </w:r>
             <w:r>
               <w:t xml:space="preserve">: </w:t>
-            </w:r>
-            <w:hyperlink r:id="rId20" w:history="1">
-              <w:r>
-                <w:rPr>
-                  <w:rStyle w:val="Hyperlink"/>
-                </w:rPr>
-                <w:t>test@testemail.com</w:t>
-              </w:r>
-            </w:hyperlink>
-            <w:r>
-              <w:t xml:space="preserve"> </w:t>
-            </w:r>
-          </w:p>
-          <w:p>
-            <w:r>
-              <w:t>Password: Password123!</w:t>
-            </w:r>
-          </w:p>
-          <w:p>
-            <w:r>
-              <w:t>Confirm Password: Password123!</w:t>
-            </w:r>
-          </w:p>
-          <w:p>
-            <w:pPr>
-              <w:rPr>
-                <w:b/>
-                <w:bCs/>
-              </w:rPr>
-            </w:pPr>
-            <w:r>
-              <w:rPr>
-                <w:b/>
-                <w:bCs/>
-              </w:rPr>
-              <w:t>Erroneous</w:t>
-            </w:r>
-          </w:p>
-          <w:p>
-            <w:r>
-              <w:t xml:space="preserve">Email: </w:t>
-            </w:r>
-            <w:proofErr w:type="spellStart"/>
-            <w:r>
-              <w:t>falsemail</w:t>
-            </w:r>
-            <w:proofErr w:type="spellEnd"/>
-          </w:p>
-          <w:p>
-            <w:r>
-              <w:t>Password: 111</w:t>
-            </w:r>
-          </w:p>
-          <w:p>
-            <w:r>
-              <w:t>Confirm Password: 121</w:t>
-            </w:r>
-          </w:p>
-          <w:p>
-            <w:pPr>
-              <w:rPr>
-                <w:b/>
-                <w:bCs/>
-              </w:rPr>
-            </w:pPr>
-            <w:r>
-              <w:rPr>
-                <w:b/>
-                <w:bCs/>
-              </w:rPr>
-              <w:t>Extreme</w:t>
-            </w:r>
-          </w:p>
-          <w:p>
-            <w:r>
-              <w:t xml:space="preserve">Email: </w:t>
             </w:r>
             <w:hyperlink r:id="rId21" w:history="1">
               <w:r>
@@ -7685,78 +7962,18 @@
                 <w:t>test@testemail.com</w:t>
               </w:r>
             </w:hyperlink>
-          </w:p>
-          <w:p>
-            <w:r>
-              <w:t>Password: QwE12?</w:t>
-            </w:r>
-          </w:p>
-          <w:p>
-            <w:r>
-              <w:t>Confirm Password: QwE12?</w:t>
-            </w:r>
-          </w:p>
-          <w:p/>
-        </w:tc>
-      </w:tr>
-      <w:tr>
-        <w:tc>
-          <w:tcPr>
-            <w:tcW w:w="2254" w:type="dxa"/>
-          </w:tcPr>
-          <w:p>
-            <w:pPr>
-              <w:jc w:val="center"/>
-            </w:pPr>
-          </w:p>
-        </w:tc>
-        <w:tc>
-          <w:tcPr>
-            <w:tcW w:w="2254" w:type="dxa"/>
-          </w:tcPr>
-          <w:p>
-            <w:r>
-              <w:t>Log in</w:t>
-            </w:r>
-          </w:p>
-        </w:tc>
-        <w:tc>
-          <w:tcPr>
-            <w:tcW w:w="2254" w:type="dxa"/>
-          </w:tcPr>
-          <w:p>
-            <w:r>
-              <w:t xml:space="preserve">White box </w:t>
-            </w:r>
-          </w:p>
-          <w:p>
-            <w:r>
-              <w:t xml:space="preserve">Black box </w:t>
-            </w:r>
-          </w:p>
-          <w:p>
-            <w:r>
-              <w:t>Functionality</w:t>
-            </w:r>
-          </w:p>
-          <w:p>
-            <w:r>
-              <w:t>Security</w:t>
-            </w:r>
-          </w:p>
-          <w:p>
-            <w:r>
-              <w:t>Integration</w:t>
-            </w:r>
-          </w:p>
-        </w:tc>
-        <w:tc>
-          <w:tcPr>
-            <w:tcW w:w="2254" w:type="dxa"/>
-          </w:tcPr>
-          <w:p>
-            <w:r>
-              <w:t>The log-in page must be created. The migration and update database must be completed also. There must be working controller logic.</w:t>
+            <w:r>
+              <w:t xml:space="preserve"> </w:t>
+            </w:r>
+          </w:p>
+          <w:p>
+            <w:r>
+              <w:t>Password: Password123!</w:t>
+            </w:r>
+          </w:p>
+          <w:p>
+            <w:r>
+              <w:t>Confirm Password: Password123!</w:t>
             </w:r>
           </w:p>
           <w:p>
@@ -7771,7 +7988,22 @@
                 <w:b/>
                 <w:bCs/>
               </w:rPr>
-              <w:t>TEST DATA:</w:t>
+              <w:t>Erroneous</w:t>
+            </w:r>
+          </w:p>
+          <w:p>
+            <w:r>
+              <w:t>Email: falsemail</w:t>
+            </w:r>
+          </w:p>
+          <w:p>
+            <w:r>
+              <w:t>Password: 111</w:t>
+            </w:r>
+          </w:p>
+          <w:p>
+            <w:r>
+              <w:t>Confirm Password: 121</w:t>
             </w:r>
           </w:p>
           <w:p>
@@ -7786,7 +8018,7 @@
                 <w:b/>
                 <w:bCs/>
               </w:rPr>
-              <w:t>Normal</w:t>
+              <w:t>Extreme</w:t>
             </w:r>
           </w:p>
           <w:p>
@@ -7804,12 +8036,75 @@
           </w:p>
           <w:p>
             <w:r>
-              <w:t>Password: Password123!</w:t>
-            </w:r>
-          </w:p>
-          <w:p>
-            <w:r>
-              <w:t>Confirm Password: Password123!</w:t>
+              <w:t>Password: QwE12?</w:t>
+            </w:r>
+          </w:p>
+          <w:p>
+            <w:r>
+              <w:t>Confirm Password: QwE12?</w:t>
+            </w:r>
+          </w:p>
+          <w:p/>
+        </w:tc>
+      </w:tr>
+      <w:tr>
+        <w:tc>
+          <w:tcPr>
+            <w:tcW w:w="2254" w:type="dxa"/>
+          </w:tcPr>
+          <w:p>
+            <w:pPr>
+              <w:jc w:val="center"/>
+            </w:pPr>
+          </w:p>
+        </w:tc>
+        <w:tc>
+          <w:tcPr>
+            <w:tcW w:w="2254" w:type="dxa"/>
+          </w:tcPr>
+          <w:p>
+            <w:r>
+              <w:t>Log in</w:t>
+            </w:r>
+          </w:p>
+        </w:tc>
+        <w:tc>
+          <w:tcPr>
+            <w:tcW w:w="2254" w:type="dxa"/>
+          </w:tcPr>
+          <w:p>
+            <w:r>
+              <w:t xml:space="preserve">White box </w:t>
+            </w:r>
+          </w:p>
+          <w:p>
+            <w:r>
+              <w:t xml:space="preserve">Black box </w:t>
+            </w:r>
+          </w:p>
+          <w:p>
+            <w:r>
+              <w:t>Functionality</w:t>
+            </w:r>
+          </w:p>
+          <w:p>
+            <w:r>
+              <w:t>Security</w:t>
+            </w:r>
+          </w:p>
+          <w:p>
+            <w:r>
+              <w:t>Integration</w:t>
+            </w:r>
+          </w:p>
+        </w:tc>
+        <w:tc>
+          <w:tcPr>
+            <w:tcW w:w="2254" w:type="dxa"/>
+          </w:tcPr>
+          <w:p>
+            <w:r>
+              <w:t>The log-in page must be created. The migration and update database must be completed also. There must be working controller logic.</w:t>
             </w:r>
           </w:p>
           <w:p>
@@ -7824,27 +8119,8 @@
                 <w:b/>
                 <w:bCs/>
               </w:rPr>
-              <w:t>Erroneous</w:t>
-            </w:r>
-          </w:p>
-          <w:p>
-            <w:r>
-              <w:t xml:space="preserve">Email: </w:t>
-            </w:r>
-            <w:proofErr w:type="spellStart"/>
-            <w:r>
-              <w:t>falsemail</w:t>
-            </w:r>
-            <w:proofErr w:type="spellEnd"/>
-          </w:p>
-          <w:p>
-            <w:r>
-              <w:t>Password: 111</w:t>
-            </w:r>
-          </w:p>
-          <w:p>
-            <w:r>
-              <w:t>Confirm Password: 121</w:t>
+              <w:lastRenderedPageBreak/>
+              <w:t>TEST DATA:</w:t>
             </w:r>
           </w:p>
           <w:p>
@@ -7859,7 +8135,7 @@
                 <w:b/>
                 <w:bCs/>
               </w:rPr>
-              <w:t>Extreme</w:t>
+              <w:t>Normal</w:t>
             </w:r>
           </w:p>
           <w:p>
@@ -7877,12 +8153,82 @@
           </w:p>
           <w:p>
             <w:r>
+              <w:t>Password: Password123!</w:t>
+            </w:r>
+          </w:p>
+          <w:p>
+            <w:r>
+              <w:t>Confirm Password: Password123!</w:t>
+            </w:r>
+          </w:p>
+          <w:p>
+            <w:pPr>
+              <w:rPr>
+                <w:b/>
+                <w:bCs/>
+              </w:rPr>
+            </w:pPr>
+            <w:r>
+              <w:rPr>
+                <w:b/>
+                <w:bCs/>
+              </w:rPr>
+              <w:t>Erroneous</w:t>
+            </w:r>
+          </w:p>
+          <w:p>
+            <w:r>
+              <w:t xml:space="preserve">Email: </w:t>
+            </w:r>
+            <w:r>
+              <w:t>falsemail</w:t>
+            </w:r>
+          </w:p>
+          <w:p>
+            <w:r>
+              <w:t>Password: 111</w:t>
+            </w:r>
+          </w:p>
+          <w:p>
+            <w:r>
+              <w:t>Confirm Password: 121</w:t>
+            </w:r>
+          </w:p>
+          <w:p>
+            <w:pPr>
+              <w:rPr>
+                <w:b/>
+                <w:bCs/>
+              </w:rPr>
+            </w:pPr>
+            <w:r>
+              <w:rPr>
+                <w:b/>
+                <w:bCs/>
+              </w:rPr>
+              <w:t>Extreme</w:t>
+            </w:r>
+          </w:p>
+          <w:p>
+            <w:r>
+              <w:t xml:space="preserve">Email: </w:t>
+            </w:r>
+            <w:hyperlink r:id="rId24" w:history="1">
+              <w:r>
+                <w:rPr>
+                  <w:rStyle w:val="Hyperlink"/>
+                </w:rPr>
+                <w:t>test@testemail.com</w:t>
+              </w:r>
+            </w:hyperlink>
+          </w:p>
+          <w:p>
+            <w:r>
               <w:t>Password: QwE12?</w:t>
             </w:r>
           </w:p>
           <w:p>
             <w:r>
-              <w:lastRenderedPageBreak/>
               <w:t>Confirm Password: QwE12?</w:t>
             </w:r>
           </w:p>
@@ -8042,7 +8388,11 @@
           </w:p>
           <w:p>
             <w:r>
-              <w:t>The tester should click forgot password, and a reset email should be sent to reset the password. No test data needed</w:t>
+              <w:t xml:space="preserve">The tester should click forgot password, and a reset email should be sent to reset the </w:t>
+            </w:r>
+            <w:r>
+              <w:lastRenderedPageBreak/>
+              <w:t>password. No test data needed</w:t>
             </w:r>
           </w:p>
         </w:tc>
@@ -8109,11 +8459,7 @@
           </w:p>
           <w:p>
             <w:r>
-              <w:t xml:space="preserve">The tester must click the remember me check box when logging in, leave the page and then open the page again on the same devices to check if the </w:t>
-            </w:r>
-            <w:r>
-              <w:lastRenderedPageBreak/>
-              <w:t>webpage kept the user logged in.</w:t>
+              <w:t>The tester must click the remember me check box when logging in, leave the page and then open the page again on the same devices to check if the webpage kept the user logged in.</w:t>
             </w:r>
           </w:p>
           <w:p>
@@ -8248,6 +8594,7 @@
           </w:p>
           <w:p>
             <w:r>
+              <w:lastRenderedPageBreak/>
               <w:t>No test data needed.</w:t>
             </w:r>
           </w:p>
@@ -8379,7 +8726,6 @@
               </w:rPr>
             </w:pPr>
             <w:r>
-              <w:lastRenderedPageBreak/>
               <w:t>Integration</w:t>
             </w:r>
           </w:p>
@@ -8390,13 +8736,11 @@
           </w:tcPr>
           <w:p>
             <w:r>
-              <w:lastRenderedPageBreak/>
               <w:t>The home page should be made and fully functional.</w:t>
             </w:r>
           </w:p>
           <w:p>
             <w:r>
-              <w:lastRenderedPageBreak/>
               <w:t>The booking page should also be made and fully functional.</w:t>
             </w:r>
           </w:p>
@@ -8690,13 +9034,61 @@
           <w:tcPr>
             <w:tcW w:w="2254" w:type="dxa"/>
           </w:tcPr>
-          <w:p/>
+          <w:p>
+            <w:r>
+              <w:t>Black Box</w:t>
+            </w:r>
+          </w:p>
+          <w:p>
+            <w:r>
+              <w:t>Functionality</w:t>
+            </w:r>
+          </w:p>
+          <w:p>
+            <w:r>
+              <w:t>Integration</w:t>
+            </w:r>
+          </w:p>
         </w:tc>
         <w:tc>
           <w:tcPr>
             <w:tcW w:w="2254" w:type="dxa"/>
           </w:tcPr>
-          <w:p/>
+          <w:p>
+            <w:r>
+              <w:t>The home page should be made and fully functional.</w:t>
+            </w:r>
+          </w:p>
+          <w:p>
+            <w:r>
+              <w:t>The room page must also be made and fully functional.</w:t>
+            </w:r>
+          </w:p>
+          <w:p>
+            <w:r>
+              <w:t>The Log in system must be made and fully functional.</w:t>
+            </w:r>
+          </w:p>
+          <w:p>
+            <w:r>
+              <w:t>Valid account must exist.</w:t>
+            </w:r>
+          </w:p>
+          <w:p>
+            <w:r>
+              <w:t>Migrations and update database must be applied.</w:t>
+            </w:r>
+          </w:p>
+          <w:p>
+            <w:r>
+              <w:t>The tester must then see if the room is available by clicking available rooms.</w:t>
+            </w:r>
+          </w:p>
+          <w:p>
+            <w:r>
+              <w:t>The tester should be displayed with a list of available rooms that they can book.</w:t>
+            </w:r>
+          </w:p>
         </w:tc>
       </w:tr>
       <w:tr>
@@ -8724,12 +9116,73 @@
           <w:tcPr>
             <w:tcW w:w="2254" w:type="dxa"/>
           </w:tcPr>
+          <w:p>
+            <w:r>
+              <w:t>White box</w:t>
+            </w:r>
+          </w:p>
+          <w:p>
+            <w:r>
+              <w:t>Black box</w:t>
+            </w:r>
+          </w:p>
+          <w:p>
+            <w:r>
+              <w:t>Functionality</w:t>
+            </w:r>
+          </w:p>
+          <w:p>
+            <w:r>
+              <w:t>Integration</w:t>
+            </w:r>
+          </w:p>
+        </w:tc>
+        <w:tc>
+          <w:tcPr>
+            <w:tcW w:w="2254" w:type="dxa"/>
+          </w:tcPr>
+          <w:p>
+            <w:r>
+              <w:t>The home page should be made and fully functional.</w:t>
+            </w:r>
+          </w:p>
+          <w:p>
+            <w:r>
+              <w:t>The room page must also be made and fully functional.</w:t>
+            </w:r>
+          </w:p>
+          <w:p>
+            <w:r>
+              <w:lastRenderedPageBreak/>
+              <w:t>The Log in system must be made and fully functional.</w:t>
+            </w:r>
+          </w:p>
+          <w:p>
+            <w:r>
+              <w:t>Valid account must exist.</w:t>
+            </w:r>
+          </w:p>
+          <w:p>
+            <w:r>
+              <w:t>Migrations and update database must be applied.</w:t>
+            </w:r>
+          </w:p>
+          <w:p>
+            <w:r>
+              <w:t>The tester must then use the filter option in the room page.</w:t>
+            </w:r>
+          </w:p>
+          <w:p>
+            <w:r>
+              <w:t>The filtered rooms must be shown according to the filters chosen.</w:t>
+            </w:r>
+          </w:p>
+          <w:p>
+            <w:r>
+              <w:t>No test data needed.</w:t>
+            </w:r>
+          </w:p>
           <w:p/>
-        </w:tc>
-        <w:tc>
-          <w:tcPr>
-            <w:tcW w:w="2254" w:type="dxa"/>
-          </w:tcPr>
           <w:p/>
         </w:tc>
       </w:tr>
@@ -8758,12 +9211,247 @@
           <w:tcPr>
             <w:tcW w:w="2254" w:type="dxa"/>
           </w:tcPr>
+          <w:p>
+            <w:r>
+              <w:t>White box</w:t>
+            </w:r>
+          </w:p>
+          <w:p>
+            <w:r>
+              <w:t>Black box</w:t>
+            </w:r>
+          </w:p>
+          <w:p>
+            <w:r>
+              <w:t>Functionality</w:t>
+            </w:r>
+          </w:p>
+          <w:p>
+            <w:r>
+              <w:t>Integration</w:t>
+            </w:r>
+          </w:p>
+        </w:tc>
+        <w:tc>
+          <w:tcPr>
+            <w:tcW w:w="2254" w:type="dxa"/>
+          </w:tcPr>
+          <w:p>
+            <w:r>
+              <w:t>The home page should be made and fully functional.</w:t>
+            </w:r>
+          </w:p>
+          <w:p>
+            <w:r>
+              <w:t>The room page must also be made and fully functional.</w:t>
+            </w:r>
+          </w:p>
+          <w:p>
+            <w:r>
+              <w:t>The Log in system must be made and fully functional.</w:t>
+            </w:r>
+          </w:p>
+          <w:p>
+            <w:r>
+              <w:t>Valid account must exist.</w:t>
+            </w:r>
+          </w:p>
+          <w:p>
+            <w:r>
+              <w:t>Migrations and update database must be applied.</w:t>
+            </w:r>
+          </w:p>
+          <w:p>
+            <w:r>
+              <w:t>The tester must navigate to the book now page by going on the room page and clicking book now button. The tester must fill in the booking details and successfully book a room.</w:t>
+            </w:r>
+          </w:p>
+          <w:p>
+            <w:r>
+              <w:t xml:space="preserve">They should be able to edit, delete and </w:t>
+            </w:r>
+            <w:r>
+              <w:lastRenderedPageBreak/>
+              <w:t>view the details of the booking.</w:t>
+            </w:r>
+          </w:p>
           <w:p/>
-        </w:tc>
-        <w:tc>
-          <w:tcPr>
-            <w:tcW w:w="2254" w:type="dxa"/>
-          </w:tcPr>
+          <w:p>
+            <w:pPr>
+              <w:rPr>
+                <w:b/>
+                <w:bCs/>
+              </w:rPr>
+            </w:pPr>
+            <w:r>
+              <w:rPr>
+                <w:b/>
+                <w:bCs/>
+              </w:rPr>
+              <w:t>Test Data</w:t>
+            </w:r>
+          </w:p>
+          <w:p>
+            <w:pPr>
+              <w:rPr>
+                <w:b/>
+                <w:bCs/>
+              </w:rPr>
+            </w:pPr>
+            <w:r>
+              <w:rPr>
+                <w:b/>
+                <w:bCs/>
+              </w:rPr>
+              <w:t>Normal</w:t>
+            </w:r>
+          </w:p>
+          <w:p>
+            <w:r>
+              <w:t>Room: Room 1</w:t>
+            </w:r>
+          </w:p>
+          <w:p>
+            <w:r>
+              <w:t>First Name: “Nelson”</w:t>
+            </w:r>
+          </w:p>
+          <w:p>
+            <w:r>
+              <w:t>Last Name: Ogodo”</w:t>
+            </w:r>
+          </w:p>
+          <w:p>
+            <w:r>
+              <w:t xml:space="preserve">Number: </w:t>
+            </w:r>
+            <w:r>
+              <w:t>“</w:t>
+            </w:r>
+            <w:r>
+              <w:t>07</w:t>
+            </w:r>
+            <w:r>
+              <w:t>83646767”</w:t>
+            </w:r>
+          </w:p>
+          <w:p>
+            <w:r>
+              <w:t xml:space="preserve">Email: </w:t>
+            </w:r>
+            <w:hyperlink r:id="rId25" w:history="1">
+              <w:r>
+                <w:rPr>
+                  <w:rStyle w:val="Hyperlink"/>
+                </w:rPr>
+                <w:t>test@testemail.com</w:t>
+              </w:r>
+            </w:hyperlink>
+          </w:p>
+          <w:p>
+            <w:r>
+              <w:t>Address: 12 dynasty road</w:t>
+            </w:r>
+          </w:p>
+          <w:p>
+            <w:r>
+              <w:t>Date: 01/12/2026</w:t>
+            </w:r>
+          </w:p>
+          <w:p>
+            <w:pPr>
+              <w:rPr>
+                <w:b/>
+                <w:bCs/>
+              </w:rPr>
+            </w:pPr>
+            <w:r>
+              <w:rPr>
+                <w:b/>
+                <w:bCs/>
+              </w:rPr>
+              <w:t>Erroneous</w:t>
+            </w:r>
+          </w:p>
+          <w:p>
+            <w:r>
+              <w:t>Room: Plastic (This is not a room)</w:t>
+            </w:r>
+          </w:p>
+          <w:p>
+            <w:r>
+              <w:t>First Name: “ “</w:t>
+            </w:r>
+          </w:p>
+          <w:p>
+            <w:r>
+              <w:t>Last Name: “ “</w:t>
+            </w:r>
+          </w:p>
+          <w:p>
+            <w:r>
+              <w:t>Number: “number”</w:t>
+            </w:r>
+          </w:p>
+          <w:p>
+            <w:r>
+              <w:t>Email: “mail”</w:t>
+            </w:r>
+          </w:p>
+          <w:p>
+            <w:r>
+              <w:t>Address: “ “</w:t>
+            </w:r>
+          </w:p>
+          <w:p>
+            <w:pPr>
+              <w:rPr>
+                <w:b/>
+                <w:bCs/>
+              </w:rPr>
+            </w:pPr>
+            <w:r>
+              <w:rPr>
+                <w:b/>
+                <w:bCs/>
+              </w:rPr>
+              <w:t>Extreme</w:t>
+            </w:r>
+          </w:p>
+          <w:p>
+            <w:r>
+              <w:t>First Name:</w:t>
+            </w:r>
+          </w:p>
+          <w:p>
+            <w:r>
+              <w:t>Last Name:</w:t>
+            </w:r>
+          </w:p>
+          <w:p>
+            <w:r>
+              <w:t>Number:</w:t>
+            </w:r>
+            <w:r>
+              <w:t xml:space="preserve">” </w:t>
+            </w:r>
+            <w:r>
+              <w:t>0745873 2896</w:t>
+            </w:r>
+            <w:r>
+              <w:t xml:space="preserve">” </w:t>
+            </w:r>
+            <w:r>
+              <w:t>(</w:t>
+            </w:r>
+            <w:r>
+              <w:t>maximum</w:t>
+            </w:r>
+            <w:r>
+              <w:t xml:space="preserve"> m number of characters for a UK phone number)</w:t>
+            </w:r>
+          </w:p>
+          <w:p/>
           <w:p/>
         </w:tc>
       </w:tr>
@@ -8784,7 +9472,13 @@
           </w:tcPr>
           <w:p>
             <w:r>
-              <w:t>Details on the book now page</w:t>
+              <w:t>Details on the book</w:t>
+            </w:r>
+            <w:r>
+              <w:t xml:space="preserve">ing </w:t>
+            </w:r>
+            <w:r>
+              <w:t>page</w:t>
             </w:r>
           </w:p>
         </w:tc>
@@ -8792,58 +9486,91 @@
           <w:tcPr>
             <w:tcW w:w="2254" w:type="dxa"/>
           </w:tcPr>
-          <w:p/>
+          <w:p>
+            <w:r>
+              <w:t>White box</w:t>
+            </w:r>
+          </w:p>
+          <w:p>
+            <w:r>
+              <w:t>Black box</w:t>
+            </w:r>
+          </w:p>
+          <w:p>
+            <w:r>
+              <w:t>Functionality</w:t>
+            </w:r>
+          </w:p>
+          <w:p>
+            <w:r>
+              <w:t>Integration</w:t>
+            </w:r>
+          </w:p>
         </w:tc>
         <w:tc>
           <w:tcPr>
             <w:tcW w:w="2254" w:type="dxa"/>
           </w:tcPr>
-          <w:p/>
-        </w:tc>
-      </w:tr>
-      <w:tr>
-        <w:tc>
-          <w:tcPr>
-            <w:tcW w:w="2254" w:type="dxa"/>
-          </w:tcPr>
-          <w:p>
-            <w:pPr>
-              <w:jc w:val="center"/>
-            </w:pPr>
-          </w:p>
-        </w:tc>
-        <w:tc>
-          <w:tcPr>
-            <w:tcW w:w="2254" w:type="dxa"/>
-          </w:tcPr>
-          <w:p>
-            <w:r>
-              <w:t>Review previous booking</w:t>
-            </w:r>
-          </w:p>
-        </w:tc>
-        <w:tc>
-          <w:tcPr>
-            <w:tcW w:w="2254" w:type="dxa"/>
-          </w:tcPr>
-          <w:p/>
-        </w:tc>
-        <w:tc>
-          <w:tcPr>
-            <w:tcW w:w="2254" w:type="dxa"/>
-          </w:tcPr>
-          <w:p/>
+          <w:p>
+            <w:r>
+              <w:t>Menu page should be made and be fully functional.</w:t>
+            </w:r>
+          </w:p>
+          <w:p>
+            <w:r>
+              <w:t>Order page should be made and be fully functional.</w:t>
+            </w:r>
+          </w:p>
+          <w:p>
+            <w:r>
+              <w:t>Log in system must be fully functional.</w:t>
+            </w:r>
+          </w:p>
+          <w:p>
+            <w:r>
+              <w:t>Valid account should exist.</w:t>
+            </w:r>
+          </w:p>
+          <w:p>
+            <w:r>
+              <w:t>Migrations and update database must be applied.</w:t>
+            </w:r>
+          </w:p>
+          <w:p>
+            <w:r>
+              <w:lastRenderedPageBreak/>
+              <w:t xml:space="preserve">Tester must be able to view all the </w:t>
+            </w:r>
+            <w:r>
+              <w:t>room bookings</w:t>
+            </w:r>
+            <w:r>
+              <w:t xml:space="preserve"> </w:t>
+            </w:r>
+            <w:r>
+              <w:t>being booked</w:t>
+            </w:r>
+            <w:r>
+              <w:t>.</w:t>
+            </w:r>
+          </w:p>
+          <w:p>
+            <w:r>
+              <w:t>No test data needed.</w:t>
+            </w:r>
+          </w:p>
         </w:tc>
       </w:tr>
     </w:tbl>
     <w:p>
       <w:r>
+        <w:lastRenderedPageBreak/>
         <w:t xml:space="preserve"> </w:t>
       </w:r>
     </w:p>
     <w:sectPr>
-      <w:headerReference w:type="default" r:id="rId24"/>
-      <w:footerReference w:type="default" r:id="rId25"/>
+      <w:headerReference w:type="default" r:id="rId26"/>
+      <w:footerReference w:type="default" r:id="rId27"/>
       <w:pgSz w:w="11906" w:h="16838"/>
       <w:pgMar w:top="1440" w:right="1440" w:bottom="1440" w:left="1440" w:header="720" w:footer="720" w:gutter="0"/>
       <w:cols w:space="720"/>
@@ -9146,9 +9873,9 @@
     </w:lvl>
   </w:abstractNum>
   <w:abstractNum w:abstractNumId="1" w15:restartNumberingAfterBreak="0">
-    <w:nsid w:val="29AB4A39"/>
+    <w:nsid w:val="17F076E2"/>
     <w:multiLevelType w:val="hybridMultilevel"/>
-    <w:tmpl w:val="85685FB8"/>
+    <w:tmpl w:val="FAECF81C"/>
     <w:lvl w:ilvl="0" w:tplc="08090001">
       <w:start w:val="1"/>
       <w:numFmt w:val="bullet"/>
@@ -9259,9 +9986,9 @@
     </w:lvl>
   </w:abstractNum>
   <w:abstractNum w:abstractNumId="2" w15:restartNumberingAfterBreak="0">
-    <w:nsid w:val="4FBD4763"/>
+    <w:nsid w:val="29AB4A39"/>
     <w:multiLevelType w:val="hybridMultilevel"/>
-    <w:tmpl w:val="EC18E4C0"/>
+    <w:tmpl w:val="85685FB8"/>
     <w:lvl w:ilvl="0" w:tplc="08090001">
       <w:start w:val="1"/>
       <w:numFmt w:val="bullet"/>
@@ -9371,14 +10098,478 @@
       </w:rPr>
     </w:lvl>
   </w:abstractNum>
+  <w:abstractNum w:abstractNumId="3" w15:restartNumberingAfterBreak="0">
+    <w:nsid w:val="3ED828AF"/>
+    <w:multiLevelType w:val="hybridMultilevel"/>
+    <w:tmpl w:val="0692686A"/>
+    <w:lvl w:ilvl="0" w:tplc="08090001">
+      <w:start w:val="1"/>
+      <w:numFmt w:val="bullet"/>
+      <w:lvlText w:val=""/>
+      <w:lvlJc w:val="left"/>
+      <w:pPr>
+        <w:ind w:left="720" w:hanging="360"/>
+      </w:pPr>
+      <w:rPr>
+        <w:rFonts w:ascii="Symbol" w:hAnsi="Symbol" w:hint="default"/>
+      </w:rPr>
+    </w:lvl>
+    <w:lvl w:ilvl="1" w:tplc="08090003" w:tentative="1">
+      <w:start w:val="1"/>
+      <w:numFmt w:val="bullet"/>
+      <w:lvlText w:val="o"/>
+      <w:lvlJc w:val="left"/>
+      <w:pPr>
+        <w:ind w:left="1440" w:hanging="360"/>
+      </w:pPr>
+      <w:rPr>
+        <w:rFonts w:ascii="Courier New" w:hAnsi="Courier New" w:cs="Courier New" w:hint="default"/>
+      </w:rPr>
+    </w:lvl>
+    <w:lvl w:ilvl="2" w:tplc="08090005" w:tentative="1">
+      <w:start w:val="1"/>
+      <w:numFmt w:val="bullet"/>
+      <w:lvlText w:val=""/>
+      <w:lvlJc w:val="left"/>
+      <w:pPr>
+        <w:ind w:left="2160" w:hanging="360"/>
+      </w:pPr>
+      <w:rPr>
+        <w:rFonts w:ascii="Wingdings" w:hAnsi="Wingdings" w:hint="default"/>
+      </w:rPr>
+    </w:lvl>
+    <w:lvl w:ilvl="3" w:tplc="08090001" w:tentative="1">
+      <w:start w:val="1"/>
+      <w:numFmt w:val="bullet"/>
+      <w:lvlText w:val=""/>
+      <w:lvlJc w:val="left"/>
+      <w:pPr>
+        <w:ind w:left="2880" w:hanging="360"/>
+      </w:pPr>
+      <w:rPr>
+        <w:rFonts w:ascii="Symbol" w:hAnsi="Symbol" w:hint="default"/>
+      </w:rPr>
+    </w:lvl>
+    <w:lvl w:ilvl="4" w:tplc="08090003" w:tentative="1">
+      <w:start w:val="1"/>
+      <w:numFmt w:val="bullet"/>
+      <w:lvlText w:val="o"/>
+      <w:lvlJc w:val="left"/>
+      <w:pPr>
+        <w:ind w:left="3600" w:hanging="360"/>
+      </w:pPr>
+      <w:rPr>
+        <w:rFonts w:ascii="Courier New" w:hAnsi="Courier New" w:cs="Courier New" w:hint="default"/>
+      </w:rPr>
+    </w:lvl>
+    <w:lvl w:ilvl="5" w:tplc="08090005" w:tentative="1">
+      <w:start w:val="1"/>
+      <w:numFmt w:val="bullet"/>
+      <w:lvlText w:val=""/>
+      <w:lvlJc w:val="left"/>
+      <w:pPr>
+        <w:ind w:left="4320" w:hanging="360"/>
+      </w:pPr>
+      <w:rPr>
+        <w:rFonts w:ascii="Wingdings" w:hAnsi="Wingdings" w:hint="default"/>
+      </w:rPr>
+    </w:lvl>
+    <w:lvl w:ilvl="6" w:tplc="08090001" w:tentative="1">
+      <w:start w:val="1"/>
+      <w:numFmt w:val="bullet"/>
+      <w:lvlText w:val=""/>
+      <w:lvlJc w:val="left"/>
+      <w:pPr>
+        <w:ind w:left="5040" w:hanging="360"/>
+      </w:pPr>
+      <w:rPr>
+        <w:rFonts w:ascii="Symbol" w:hAnsi="Symbol" w:hint="default"/>
+      </w:rPr>
+    </w:lvl>
+    <w:lvl w:ilvl="7" w:tplc="08090003" w:tentative="1">
+      <w:start w:val="1"/>
+      <w:numFmt w:val="bullet"/>
+      <w:lvlText w:val="o"/>
+      <w:lvlJc w:val="left"/>
+      <w:pPr>
+        <w:ind w:left="5760" w:hanging="360"/>
+      </w:pPr>
+      <w:rPr>
+        <w:rFonts w:ascii="Courier New" w:hAnsi="Courier New" w:cs="Courier New" w:hint="default"/>
+      </w:rPr>
+    </w:lvl>
+    <w:lvl w:ilvl="8" w:tplc="08090005" w:tentative="1">
+      <w:start w:val="1"/>
+      <w:numFmt w:val="bullet"/>
+      <w:lvlText w:val=""/>
+      <w:lvlJc w:val="left"/>
+      <w:pPr>
+        <w:ind w:left="6480" w:hanging="360"/>
+      </w:pPr>
+      <w:rPr>
+        <w:rFonts w:ascii="Wingdings" w:hAnsi="Wingdings" w:hint="default"/>
+      </w:rPr>
+    </w:lvl>
+  </w:abstractNum>
+  <w:abstractNum w:abstractNumId="4" w15:restartNumberingAfterBreak="0">
+    <w:nsid w:val="4FBD4763"/>
+    <w:multiLevelType w:val="hybridMultilevel"/>
+    <w:tmpl w:val="EC18E4C0"/>
+    <w:lvl w:ilvl="0" w:tplc="08090001">
+      <w:start w:val="1"/>
+      <w:numFmt w:val="bullet"/>
+      <w:lvlText w:val=""/>
+      <w:lvlJc w:val="left"/>
+      <w:pPr>
+        <w:ind w:left="720" w:hanging="360"/>
+      </w:pPr>
+      <w:rPr>
+        <w:rFonts w:ascii="Symbol" w:hAnsi="Symbol" w:hint="default"/>
+      </w:rPr>
+    </w:lvl>
+    <w:lvl w:ilvl="1" w:tplc="08090003" w:tentative="1">
+      <w:start w:val="1"/>
+      <w:numFmt w:val="bullet"/>
+      <w:lvlText w:val="o"/>
+      <w:lvlJc w:val="left"/>
+      <w:pPr>
+        <w:ind w:left="1440" w:hanging="360"/>
+      </w:pPr>
+      <w:rPr>
+        <w:rFonts w:ascii="Courier New" w:hAnsi="Courier New" w:cs="Courier New" w:hint="default"/>
+      </w:rPr>
+    </w:lvl>
+    <w:lvl w:ilvl="2" w:tplc="08090005" w:tentative="1">
+      <w:start w:val="1"/>
+      <w:numFmt w:val="bullet"/>
+      <w:lvlText w:val=""/>
+      <w:lvlJc w:val="left"/>
+      <w:pPr>
+        <w:ind w:left="2160" w:hanging="360"/>
+      </w:pPr>
+      <w:rPr>
+        <w:rFonts w:ascii="Wingdings" w:hAnsi="Wingdings" w:hint="default"/>
+      </w:rPr>
+    </w:lvl>
+    <w:lvl w:ilvl="3" w:tplc="08090001" w:tentative="1">
+      <w:start w:val="1"/>
+      <w:numFmt w:val="bullet"/>
+      <w:lvlText w:val=""/>
+      <w:lvlJc w:val="left"/>
+      <w:pPr>
+        <w:ind w:left="2880" w:hanging="360"/>
+      </w:pPr>
+      <w:rPr>
+        <w:rFonts w:ascii="Symbol" w:hAnsi="Symbol" w:hint="default"/>
+      </w:rPr>
+    </w:lvl>
+    <w:lvl w:ilvl="4" w:tplc="08090003" w:tentative="1">
+      <w:start w:val="1"/>
+      <w:numFmt w:val="bullet"/>
+      <w:lvlText w:val="o"/>
+      <w:lvlJc w:val="left"/>
+      <w:pPr>
+        <w:ind w:left="3600" w:hanging="360"/>
+      </w:pPr>
+      <w:rPr>
+        <w:rFonts w:ascii="Courier New" w:hAnsi="Courier New" w:cs="Courier New" w:hint="default"/>
+      </w:rPr>
+    </w:lvl>
+    <w:lvl w:ilvl="5" w:tplc="08090005" w:tentative="1">
+      <w:start w:val="1"/>
+      <w:numFmt w:val="bullet"/>
+      <w:lvlText w:val=""/>
+      <w:lvlJc w:val="left"/>
+      <w:pPr>
+        <w:ind w:left="4320" w:hanging="360"/>
+      </w:pPr>
+      <w:rPr>
+        <w:rFonts w:ascii="Wingdings" w:hAnsi="Wingdings" w:hint="default"/>
+      </w:rPr>
+    </w:lvl>
+    <w:lvl w:ilvl="6" w:tplc="08090001" w:tentative="1">
+      <w:start w:val="1"/>
+      <w:numFmt w:val="bullet"/>
+      <w:lvlText w:val=""/>
+      <w:lvlJc w:val="left"/>
+      <w:pPr>
+        <w:ind w:left="5040" w:hanging="360"/>
+      </w:pPr>
+      <w:rPr>
+        <w:rFonts w:ascii="Symbol" w:hAnsi="Symbol" w:hint="default"/>
+      </w:rPr>
+    </w:lvl>
+    <w:lvl w:ilvl="7" w:tplc="08090003" w:tentative="1">
+      <w:start w:val="1"/>
+      <w:numFmt w:val="bullet"/>
+      <w:lvlText w:val="o"/>
+      <w:lvlJc w:val="left"/>
+      <w:pPr>
+        <w:ind w:left="5760" w:hanging="360"/>
+      </w:pPr>
+      <w:rPr>
+        <w:rFonts w:ascii="Courier New" w:hAnsi="Courier New" w:cs="Courier New" w:hint="default"/>
+      </w:rPr>
+    </w:lvl>
+    <w:lvl w:ilvl="8" w:tplc="08090005" w:tentative="1">
+      <w:start w:val="1"/>
+      <w:numFmt w:val="bullet"/>
+      <w:lvlText w:val=""/>
+      <w:lvlJc w:val="left"/>
+      <w:pPr>
+        <w:ind w:left="6480" w:hanging="360"/>
+      </w:pPr>
+      <w:rPr>
+        <w:rFonts w:ascii="Wingdings" w:hAnsi="Wingdings" w:hint="default"/>
+      </w:rPr>
+    </w:lvl>
+  </w:abstractNum>
+  <w:abstractNum w:abstractNumId="5" w15:restartNumberingAfterBreak="0">
+    <w:nsid w:val="7D917FE1"/>
+    <w:multiLevelType w:val="hybridMultilevel"/>
+    <w:tmpl w:val="2BA01C94"/>
+    <w:lvl w:ilvl="0" w:tplc="08090001">
+      <w:start w:val="1"/>
+      <w:numFmt w:val="bullet"/>
+      <w:lvlText w:val=""/>
+      <w:lvlJc w:val="left"/>
+      <w:pPr>
+        <w:ind w:left="720" w:hanging="360"/>
+      </w:pPr>
+      <w:rPr>
+        <w:rFonts w:ascii="Symbol" w:hAnsi="Symbol" w:hint="default"/>
+      </w:rPr>
+    </w:lvl>
+    <w:lvl w:ilvl="1" w:tplc="08090003" w:tentative="1">
+      <w:start w:val="1"/>
+      <w:numFmt w:val="bullet"/>
+      <w:lvlText w:val="o"/>
+      <w:lvlJc w:val="left"/>
+      <w:pPr>
+        <w:ind w:left="1440" w:hanging="360"/>
+      </w:pPr>
+      <w:rPr>
+        <w:rFonts w:ascii="Courier New" w:hAnsi="Courier New" w:cs="Courier New" w:hint="default"/>
+      </w:rPr>
+    </w:lvl>
+    <w:lvl w:ilvl="2" w:tplc="08090005" w:tentative="1">
+      <w:start w:val="1"/>
+      <w:numFmt w:val="bullet"/>
+      <w:lvlText w:val=""/>
+      <w:lvlJc w:val="left"/>
+      <w:pPr>
+        <w:ind w:left="2160" w:hanging="360"/>
+      </w:pPr>
+      <w:rPr>
+        <w:rFonts w:ascii="Wingdings" w:hAnsi="Wingdings" w:hint="default"/>
+      </w:rPr>
+    </w:lvl>
+    <w:lvl w:ilvl="3" w:tplc="08090001" w:tentative="1">
+      <w:start w:val="1"/>
+      <w:numFmt w:val="bullet"/>
+      <w:lvlText w:val=""/>
+      <w:lvlJc w:val="left"/>
+      <w:pPr>
+        <w:ind w:left="2880" w:hanging="360"/>
+      </w:pPr>
+      <w:rPr>
+        <w:rFonts w:ascii="Symbol" w:hAnsi="Symbol" w:hint="default"/>
+      </w:rPr>
+    </w:lvl>
+    <w:lvl w:ilvl="4" w:tplc="08090003" w:tentative="1">
+      <w:start w:val="1"/>
+      <w:numFmt w:val="bullet"/>
+      <w:lvlText w:val="o"/>
+      <w:lvlJc w:val="left"/>
+      <w:pPr>
+        <w:ind w:left="3600" w:hanging="360"/>
+      </w:pPr>
+      <w:rPr>
+        <w:rFonts w:ascii="Courier New" w:hAnsi="Courier New" w:cs="Courier New" w:hint="default"/>
+      </w:rPr>
+    </w:lvl>
+    <w:lvl w:ilvl="5" w:tplc="08090005" w:tentative="1">
+      <w:start w:val="1"/>
+      <w:numFmt w:val="bullet"/>
+      <w:lvlText w:val=""/>
+      <w:lvlJc w:val="left"/>
+      <w:pPr>
+        <w:ind w:left="4320" w:hanging="360"/>
+      </w:pPr>
+      <w:rPr>
+        <w:rFonts w:ascii="Wingdings" w:hAnsi="Wingdings" w:hint="default"/>
+      </w:rPr>
+    </w:lvl>
+    <w:lvl w:ilvl="6" w:tplc="08090001" w:tentative="1">
+      <w:start w:val="1"/>
+      <w:numFmt w:val="bullet"/>
+      <w:lvlText w:val=""/>
+      <w:lvlJc w:val="left"/>
+      <w:pPr>
+        <w:ind w:left="5040" w:hanging="360"/>
+      </w:pPr>
+      <w:rPr>
+        <w:rFonts w:ascii="Symbol" w:hAnsi="Symbol" w:hint="default"/>
+      </w:rPr>
+    </w:lvl>
+    <w:lvl w:ilvl="7" w:tplc="08090003" w:tentative="1">
+      <w:start w:val="1"/>
+      <w:numFmt w:val="bullet"/>
+      <w:lvlText w:val="o"/>
+      <w:lvlJc w:val="left"/>
+      <w:pPr>
+        <w:ind w:left="5760" w:hanging="360"/>
+      </w:pPr>
+      <w:rPr>
+        <w:rFonts w:ascii="Courier New" w:hAnsi="Courier New" w:cs="Courier New" w:hint="default"/>
+      </w:rPr>
+    </w:lvl>
+    <w:lvl w:ilvl="8" w:tplc="08090005" w:tentative="1">
+      <w:start w:val="1"/>
+      <w:numFmt w:val="bullet"/>
+      <w:lvlText w:val=""/>
+      <w:lvlJc w:val="left"/>
+      <w:pPr>
+        <w:ind w:left="6480" w:hanging="360"/>
+      </w:pPr>
+      <w:rPr>
+        <w:rFonts w:ascii="Wingdings" w:hAnsi="Wingdings" w:hint="default"/>
+      </w:rPr>
+    </w:lvl>
+  </w:abstractNum>
+  <w:abstractNum w:abstractNumId="6" w15:restartNumberingAfterBreak="0">
+    <w:nsid w:val="7FCC1852"/>
+    <w:multiLevelType w:val="hybridMultilevel"/>
+    <w:tmpl w:val="6682FC2C"/>
+    <w:lvl w:ilvl="0" w:tplc="08090001">
+      <w:start w:val="1"/>
+      <w:numFmt w:val="bullet"/>
+      <w:lvlText w:val=""/>
+      <w:lvlJc w:val="left"/>
+      <w:pPr>
+        <w:ind w:left="720" w:hanging="360"/>
+      </w:pPr>
+      <w:rPr>
+        <w:rFonts w:ascii="Symbol" w:hAnsi="Symbol" w:hint="default"/>
+      </w:rPr>
+    </w:lvl>
+    <w:lvl w:ilvl="1" w:tplc="08090003" w:tentative="1">
+      <w:start w:val="1"/>
+      <w:numFmt w:val="bullet"/>
+      <w:lvlText w:val="o"/>
+      <w:lvlJc w:val="left"/>
+      <w:pPr>
+        <w:ind w:left="1440" w:hanging="360"/>
+      </w:pPr>
+      <w:rPr>
+        <w:rFonts w:ascii="Courier New" w:hAnsi="Courier New" w:cs="Courier New" w:hint="default"/>
+      </w:rPr>
+    </w:lvl>
+    <w:lvl w:ilvl="2" w:tplc="08090005" w:tentative="1">
+      <w:start w:val="1"/>
+      <w:numFmt w:val="bullet"/>
+      <w:lvlText w:val=""/>
+      <w:lvlJc w:val="left"/>
+      <w:pPr>
+        <w:ind w:left="2160" w:hanging="360"/>
+      </w:pPr>
+      <w:rPr>
+        <w:rFonts w:ascii="Wingdings" w:hAnsi="Wingdings" w:hint="default"/>
+      </w:rPr>
+    </w:lvl>
+    <w:lvl w:ilvl="3" w:tplc="08090001" w:tentative="1">
+      <w:start w:val="1"/>
+      <w:numFmt w:val="bullet"/>
+      <w:lvlText w:val=""/>
+      <w:lvlJc w:val="left"/>
+      <w:pPr>
+        <w:ind w:left="2880" w:hanging="360"/>
+      </w:pPr>
+      <w:rPr>
+        <w:rFonts w:ascii="Symbol" w:hAnsi="Symbol" w:hint="default"/>
+      </w:rPr>
+    </w:lvl>
+    <w:lvl w:ilvl="4" w:tplc="08090003" w:tentative="1">
+      <w:start w:val="1"/>
+      <w:numFmt w:val="bullet"/>
+      <w:lvlText w:val="o"/>
+      <w:lvlJc w:val="left"/>
+      <w:pPr>
+        <w:ind w:left="3600" w:hanging="360"/>
+      </w:pPr>
+      <w:rPr>
+        <w:rFonts w:ascii="Courier New" w:hAnsi="Courier New" w:cs="Courier New" w:hint="default"/>
+      </w:rPr>
+    </w:lvl>
+    <w:lvl w:ilvl="5" w:tplc="08090005" w:tentative="1">
+      <w:start w:val="1"/>
+      <w:numFmt w:val="bullet"/>
+      <w:lvlText w:val=""/>
+      <w:lvlJc w:val="left"/>
+      <w:pPr>
+        <w:ind w:left="4320" w:hanging="360"/>
+      </w:pPr>
+      <w:rPr>
+        <w:rFonts w:ascii="Wingdings" w:hAnsi="Wingdings" w:hint="default"/>
+      </w:rPr>
+    </w:lvl>
+    <w:lvl w:ilvl="6" w:tplc="08090001" w:tentative="1">
+      <w:start w:val="1"/>
+      <w:numFmt w:val="bullet"/>
+      <w:lvlText w:val=""/>
+      <w:lvlJc w:val="left"/>
+      <w:pPr>
+        <w:ind w:left="5040" w:hanging="360"/>
+      </w:pPr>
+      <w:rPr>
+        <w:rFonts w:ascii="Symbol" w:hAnsi="Symbol" w:hint="default"/>
+      </w:rPr>
+    </w:lvl>
+    <w:lvl w:ilvl="7" w:tplc="08090003" w:tentative="1">
+      <w:start w:val="1"/>
+      <w:numFmt w:val="bullet"/>
+      <w:lvlText w:val="o"/>
+      <w:lvlJc w:val="left"/>
+      <w:pPr>
+        <w:ind w:left="5760" w:hanging="360"/>
+      </w:pPr>
+      <w:rPr>
+        <w:rFonts w:ascii="Courier New" w:hAnsi="Courier New" w:cs="Courier New" w:hint="default"/>
+      </w:rPr>
+    </w:lvl>
+    <w:lvl w:ilvl="8" w:tplc="08090005" w:tentative="1">
+      <w:start w:val="1"/>
+      <w:numFmt w:val="bullet"/>
+      <w:lvlText w:val=""/>
+      <w:lvlJc w:val="left"/>
+      <w:pPr>
+        <w:ind w:left="6480" w:hanging="360"/>
+      </w:pPr>
+      <w:rPr>
+        <w:rFonts w:ascii="Wingdings" w:hAnsi="Wingdings" w:hint="default"/>
+      </w:rPr>
+    </w:lvl>
+  </w:abstractNum>
   <w:num w:numId="1">
-    <w:abstractNumId w:val="1"/>
+    <w:abstractNumId w:val="2"/>
   </w:num>
   <w:num w:numId="2">
     <w:abstractNumId w:val="0"/>
   </w:num>
   <w:num w:numId="3">
-    <w:abstractNumId w:val="2"/>
+    <w:abstractNumId w:val="4"/>
+  </w:num>
+  <w:num w:numId="4">
+    <w:abstractNumId w:val="6"/>
+  </w:num>
+  <w:num w:numId="5">
+    <w:abstractNumId w:val="3"/>
+  </w:num>
+  <w:num w:numId="6">
+    <w:abstractNumId w:val="1"/>
+  </w:num>
+  <w:num w:numId="7">
+    <w:abstractNumId w:val="5"/>
   </w:num>
 </w:numbering>
 </file>

</xml_diff>